<commit_message>
#2 issues mentioned in pr solved
readability of text was not adressed (im not artist nor writer)
</commit_message>
<xml_diff>
--- a/Documentation/Proposed solution.docx
+++ b/Documentation/Proposed solution.docx
@@ -7,19 +7,20 @@
         <w:pStyle w:val="Virsraksts1"/>
       </w:pPr>
       <w:r>
+        <w:t xml:space="preserve">1.2. </w:t>
+      </w:r>
+      <w:r>
         <w:t>Proposed solution</w:t>
       </w:r>
     </w:p>
     <w:p>
       <w:pPr>
-        <w:rPr>
-          <w:b/>
-        </w:rPr>
+        <w:pStyle w:val="Virsraksts2"/>
       </w:pPr>
       <w:r>
-        <w:rPr>
-          <w:b/>
-        </w:rPr>
+        <w:t xml:space="preserve">1.2.1. </w:t>
+      </w:r>
+      <w:r>
         <w:t>What it does</w:t>
       </w:r>
     </w:p>
@@ -58,7 +59,7 @@
         <w:t xml:space="preserve"> book </w:t>
       </w:r>
       <w:r>
-        <w:t>exchange for the two involved parties</w:t>
+        <w:t>exchange for the involved parties</w:t>
       </w:r>
       <w:r>
         <w:t xml:space="preserve"> and exposing statistics of interest</w:t>
@@ -91,19 +92,29 @@
         <w:t xml:space="preserve"> </w:t>
       </w:r>
       <w:r>
-        <w:t>if library card must be renewed. The solution also had to make work for librarian easier by allowing for easier management of non-lendable books and books of interest.</w:t>
+        <w:t xml:space="preserve">if library card must be renewed. The solution </w:t>
+      </w:r>
+      <w:r>
+        <w:t>likewise</w:t>
+      </w:r>
+      <w:r>
+        <w:t xml:space="preserve"> had to make work for librarian easier by allowing for </w:t>
+      </w:r>
+      <w:r>
+        <w:t>improved</w:t>
+      </w:r>
+      <w:r>
+        <w:t xml:space="preserve"> management of non-lendable books and books of interest.</w:t>
       </w:r>
     </w:p>
     <w:p>
       <w:pPr>
-        <w:rPr>
-          <w:b/>
-        </w:rPr>
+        <w:pStyle w:val="Virsraksts2"/>
       </w:pPr>
       <w:r>
-        <w:rPr>
-          <w:b/>
-        </w:rPr>
+        <w:t xml:space="preserve">1.2.2. </w:t>
+      </w:r>
+      <w:r>
         <w:t>How it does</w:t>
       </w:r>
     </w:p>
@@ -118,20 +129,28 @@
         <w:t xml:space="preserve"> which is relational database and it should provide fast response times for the solution in the following 30 years.</w:t>
       </w:r>
       <w:r>
-        <w:t xml:space="preserve"> To display the information to user MVC was used as it is great architectural pattern with many benefits.</w:t>
+        <w:t xml:space="preserve"> </w:t>
+      </w:r>
+      <w:bookmarkStart w:id="0" w:name="_GoBack"/>
+      <w:bookmarkEnd w:id="0"/>
+      <w:r>
+        <w:t>To display the information to user MVC was used as it is great architectural pattern with many benefits.</w:t>
       </w:r>
     </w:p>
     <w:p>
       <w:pPr>
-        <w:rPr>
-          <w:b/>
-        </w:rPr>
+        <w:pStyle w:val="Virsraksts2"/>
       </w:pPr>
       <w:r>
-        <w:rPr>
-          <w:b/>
-        </w:rPr>
-        <w:t>Why it does</w:t>
+        <w:t xml:space="preserve">1.2.3. </w:t>
+      </w:r>
+      <w:proofErr w:type="gramStart"/>
+      <w:r>
+        <w:t>Why</w:t>
+      </w:r>
+      <w:proofErr w:type="gramEnd"/>
+      <w:r>
+        <w:t xml:space="preserve"> it does</w:t>
       </w:r>
     </w:p>
     <w:p>
@@ -141,8 +160,6 @@
       <w:r>
         <w:t>did not</w:t>
       </w:r>
-      <w:bookmarkStart w:id="0" w:name="_GoBack"/>
-      <w:bookmarkEnd w:id="0"/>
       <w:r>
         <w:t xml:space="preserve"> have representative of the library to review the solution in making, we believe that result and technologies used are fulfilling of the needs of the institution for perceivable future.</w:t>
       </w:r>
@@ -582,6 +599,28 @@
       <w:szCs w:val="32"/>
     </w:rPr>
   </w:style>
+  <w:style w:type="paragraph" w:styleId="Virsraksts2">
+    <w:name w:val="heading 2"/>
+    <w:basedOn w:val="Parasts"/>
+    <w:next w:val="Parasts"/>
+    <w:link w:val="Virsraksts2Rakstz"/>
+    <w:uiPriority w:val="9"/>
+    <w:unhideWhenUsed/>
+    <w:qFormat/>
+    <w:rsid w:val="00577F17"/>
+    <w:pPr>
+      <w:keepNext/>
+      <w:keepLines/>
+      <w:spacing w:before="40" w:after="0"/>
+      <w:outlineLvl w:val="1"/>
+    </w:pPr>
+    <w:rPr>
+      <w:rFonts w:asciiTheme="majorHAnsi" w:eastAsiaTheme="majorEastAsia" w:hAnsiTheme="majorHAnsi" w:cstheme="majorBidi"/>
+      <w:color w:val="2F5496" w:themeColor="accent1" w:themeShade="BF"/>
+      <w:sz w:val="26"/>
+      <w:szCs w:val="26"/>
+    </w:rPr>
+  </w:style>
   <w:style w:type="character" w:default="1" w:styleId="Noklusjumarindkopasfonts">
     <w:name w:val="Default Paragraph Font"/>
     <w:uiPriority w:val="1"/>
@@ -620,6 +659,19 @@
       <w:color w:val="2F5496" w:themeColor="accent1" w:themeShade="BF"/>
       <w:sz w:val="32"/>
       <w:szCs w:val="32"/>
+    </w:rPr>
+  </w:style>
+  <w:style w:type="character" w:customStyle="1" w:styleId="Virsraksts2Rakstz">
+    <w:name w:val="Virsraksts 2 Rakstz."/>
+    <w:basedOn w:val="Noklusjumarindkopasfonts"/>
+    <w:link w:val="Virsraksts2"/>
+    <w:uiPriority w:val="9"/>
+    <w:rsid w:val="00577F17"/>
+    <w:rPr>
+      <w:rFonts w:asciiTheme="majorHAnsi" w:eastAsiaTheme="majorEastAsia" w:hAnsiTheme="majorHAnsi" w:cstheme="majorBidi"/>
+      <w:color w:val="2F5496" w:themeColor="accent1" w:themeShade="BF"/>
+      <w:sz w:val="26"/>
+      <w:szCs w:val="26"/>
     </w:rPr>
   </w:style>
 </w:styles>

</xml_diff>